<commit_message>
toevoegen structuur beschikbaar vanaf statsec
</commit_message>
<xml_diff>
--- a/09. Controle/Checklist controle.docx
+++ b/09. Controle/Checklist controle.docx
@@ -636,7 +636,26 @@
       </w:r>
       <w:proofErr w:type="spellEnd"/>
       <w:r>
-        <w:t xml:space="preserve"> beschikbaar is, staat het ook in de map GEBIEDSINDELINGEN &gt; data op </w:t>
+        <w:t xml:space="preserve"> beschikbaar is, staat het ook in de map GEBIEDSINDELINGEN &gt; </w:t>
+      </w:r>
+      <w:r>
+        <w:t>Beschikbaar vanaf statistische sector</w:t>
+      </w:r>
+      <w:r>
+        <w:t xml:space="preserve">? </w:t>
+      </w:r>
+    </w:p>
+    <w:p>
+      <w:pPr>
+        <w:numPr>
+          <w:ilvl w:val="0"/>
+          <w:numId w:val="1"/>
+        </w:numPr>
+        <w:spacing w:after="120" w:line="240" w:lineRule="auto"/>
+        <w:ind w:left="714" w:hanging="357"/>
+      </w:pPr>
+      <w:r>
+        <w:t xml:space="preserve">Is de data op </w:t>
       </w:r>
       <w:proofErr w:type="spellStart"/>
       <w:r>
@@ -644,15 +663,20 @@
       </w:r>
       <w:proofErr w:type="spellEnd"/>
       <w:r>
-        <w:t xml:space="preserve">? Is de data op </w:t>
-      </w:r>
-      <w:proofErr w:type="spellStart"/>
-      <w:r>
-        <w:t>statsec</w:t>
-      </w:r>
-      <w:proofErr w:type="spellEnd"/>
-      <w:r>
         <w:t xml:space="preserve"> ook beschikbaar zonder inloggen?</w:t>
+      </w:r>
+    </w:p>
+    <w:p>
+      <w:pPr>
+        <w:numPr>
+          <w:ilvl w:val="0"/>
+          <w:numId w:val="1"/>
+        </w:numPr>
+        <w:spacing w:after="120" w:line="240" w:lineRule="auto"/>
+        <w:ind w:left="714" w:hanging="357"/>
+      </w:pPr>
+      <w:r>
+        <w:t xml:space="preserve">Is de structuur van het thema onder ‘Beschikbaar vanaf statistische sector’ dezelfde als de structuur onder het hoofdthema? </w:t>
       </w:r>
     </w:p>
     <w:p>
@@ -1130,6 +1154,7 @@
         <w:spacing w:after="120" w:line="240" w:lineRule="auto"/>
       </w:pPr>
       <w:r>
+        <w:lastRenderedPageBreak/>
         <w:t>Bij prognoses</w:t>
       </w:r>
       <w:r>
@@ -1580,6 +1605,7 @@
         <w:spacing w:after="120" w:line="240" w:lineRule="auto"/>
       </w:pPr>
       <w:r>
+        <w:lastRenderedPageBreak/>
         <w:t>Zijn de data voor alle relevante niveaus ingeladen wanneer er data hard ingelezen wordt (m.a.w. wanneer er niet geaggregeerd wordt).</w:t>
       </w:r>
     </w:p>
@@ -1612,7 +1638,6 @@
         <w:spacing w:after="120" w:line="240" w:lineRule="auto"/>
       </w:pPr>
       <w:r>
-        <w:lastRenderedPageBreak/>
         <w:t xml:space="preserve">Nieuwe gebiedsniveaus: werden de data op het correcte niveau ingeladen? Gemeente voor data vanaf 2025 – of indien de bron de data op het nieuwe gemeenteniveau ter beschikking stelt. Gemeente2024 voor data met cijfers van de gemeenten vóór de gemeentefusies. </w:t>
       </w:r>
     </w:p>
@@ -1940,6 +1965,7 @@
         <w:spacing w:after="120" w:line="240" w:lineRule="auto"/>
       </w:pPr>
       <w:r>
+        <w:lastRenderedPageBreak/>
         <w:t>Zit er helemaal in het begin van de beschrijving een korte omschrijving van de bron?</w:t>
       </w:r>
     </w:p>
@@ -1982,7 +2008,6 @@
         <w:spacing w:after="120" w:line="240" w:lineRule="auto"/>
       </w:pPr>
       <w:r>
-        <w:lastRenderedPageBreak/>
         <w:t>Omvat het veld ‘definitie’, naast de inhoudelijke definitie van het onderwerp (bv. wat is het totale netto belastbare inkomen), ook een definitie van de data of de statistiek zelf (bv. opgesteld op basis van de aangiften in de personenbelasting), dus de opbouw van de statistiek, doelstelling, eventuele problemen…?</w:t>
       </w:r>
     </w:p>
@@ -2253,6 +2278,7 @@
         </w:numPr>
       </w:pPr>
       <w:r>
+        <w:lastRenderedPageBreak/>
         <w:t>Is het rapport opvraagbaar voor Brussel? Is dit niet het geval, dan moet je rapport vervallen wanneer een gebruiker zowel een Brusselse gemeente opvraagt als het Brussels Hoofdstedelijk Gewest.</w:t>
       </w:r>
     </w:p>
@@ -2289,7 +2315,6 @@
         </w:numPr>
       </w:pPr>
       <w:r>
-        <w:lastRenderedPageBreak/>
         <w:t>Staat er overal een jaartal, bron en gebied vermeld?</w:t>
       </w:r>
     </w:p>
@@ -2539,10 +2564,7 @@
         <w:ind w:left="714" w:hanging="357"/>
       </w:pPr>
       <w:r>
-        <w:t xml:space="preserve"> </w:t>
-      </w:r>
-      <w:r>
-        <w:t xml:space="preserve">Zijn de contactgegevens up </w:t>
+        <w:t xml:space="preserve"> Zijn de contactgegevens up </w:t>
       </w:r>
       <w:proofErr w:type="spellStart"/>
       <w:r>
@@ -4866,6 +4888,10 @@
 </file>
 
 <file path=customXml/item1.xml><?xml version="1.0" encoding="utf-8"?>
+<b:Sources xmlns:b="http://schemas.openxmlformats.org/officeDocument/2006/bibliography" xmlns="http://schemas.openxmlformats.org/officeDocument/2006/bibliography" SelectedStyle="\APASixthEditionOfficeOnline.xsl" StyleName="APA" Version="6"/>
+</file>
+
+<file path=customXml/item2.xml><?xml version="1.0" encoding="utf-8"?>
 <p:properties xmlns:p="http://schemas.microsoft.com/office/2006/metadata/properties" xmlns:xsi="http://www.w3.org/2001/XMLSchema-instance" xmlns:pc="http://schemas.microsoft.com/office/infopath/2007/PartnerControls">
   <documentManagement>
     <TaxCatchAll xmlns="3fe4ce35-33a6-4549-ad9a-d681415f09bc" xsi:nil="true"/>
@@ -4877,20 +4903,7 @@
 </p:properties>
 </file>
 
-<file path=customXml/item2.xml><?xml version="1.0" encoding="utf-8"?>
-<b:Sources xmlns:b="http://schemas.openxmlformats.org/officeDocument/2006/bibliography" xmlns="http://schemas.openxmlformats.org/officeDocument/2006/bibliography" SelectedStyle="\APASixthEditionOfficeOnline.xsl" StyleName="APA" Version="6"/>
-</file>
-
 <file path=customXml/item3.xml><?xml version="1.0" encoding="utf-8"?>
-<?mso-contentType ?>
-<FormTemplates xmlns="http://schemas.microsoft.com/sharepoint/v3/contenttype/forms">
-  <Display>DocumentLibraryForm</Display>
-  <Edit>DocumentLibraryForm</Edit>
-  <New>DocumentLibraryForm</New>
-</FormTemplates>
-</file>
-
-<file path=customXml/item4.xml><?xml version="1.0" encoding="utf-8"?>
 <ct:contentTypeSchema xmlns:ct="http://schemas.microsoft.com/office/2006/metadata/contentType" xmlns:ma="http://schemas.microsoft.com/office/2006/metadata/properties/metaAttributes" ct:_="" ma:_="" ma:contentTypeName="Document" ma:contentTypeID="0x010100936F8FED91617845B8AEE40909B55B39" ma:contentTypeVersion="22" ma:contentTypeDescription="Een nieuw document maken." ma:contentTypeScope="" ma:versionID="408dc1e28d2a63c1dc5e68fe19e3fd51">
   <xsd:schema xmlns:xsd="http://www.w3.org/2001/XMLSchema" xmlns:xs="http://www.w3.org/2001/XMLSchema" xmlns:p="http://schemas.microsoft.com/office/2006/metadata/properties" xmlns:ns2="50990e7d-986b-48ed-b7c7-e36476cb9bc9" xmlns:ns3="3fe4ce35-33a6-4549-ad9a-d681415f09bc" targetNamespace="http://schemas.microsoft.com/office/2006/metadata/properties" ma:root="true" ma:fieldsID="4f2d0f3eb3fad191bdf2275537b96c6f" ns2:_="" ns3:_="">
     <xsd:import namespace="50990e7d-986b-48ed-b7c7-e36476cb9bc9"/>
@@ -5159,7 +5172,24 @@
 </ct:contentTypeSchema>
 </file>
 
+<file path=customXml/item4.xml><?xml version="1.0" encoding="utf-8"?>
+<?mso-contentType ?>
+<FormTemplates xmlns="http://schemas.microsoft.com/sharepoint/v3/contenttype/forms">
+  <Display>DocumentLibraryForm</Display>
+  <Edit>DocumentLibraryForm</Edit>
+  <New>DocumentLibraryForm</New>
+</FormTemplates>
+</file>
+
 <file path=customXml/itemProps1.xml><?xml version="1.0" encoding="utf-8"?>
+<ds:datastoreItem xmlns:ds="http://schemas.openxmlformats.org/officeDocument/2006/customXml" ds:itemID="{B009148A-7493-4967-9363-D05D79894680}">
+  <ds:schemaRefs>
+    <ds:schemaRef ds:uri="http://schemas.openxmlformats.org/officeDocument/2006/bibliography"/>
+  </ds:schemaRefs>
+</ds:datastoreItem>
+</file>
+
+<file path=customXml/itemProps2.xml><?xml version="1.0" encoding="utf-8"?>
 <ds:datastoreItem xmlns:ds="http://schemas.openxmlformats.org/officeDocument/2006/customXml" ds:itemID="{B06C5F85-37CE-4228-A896-654359A5B98C}">
   <ds:schemaRefs>
     <ds:schemaRef ds:uri="http://schemas.microsoft.com/office/2006/metadata/properties"/>
@@ -5170,23 +5200,7 @@
 </ds:datastoreItem>
 </file>
 
-<file path=customXml/itemProps2.xml><?xml version="1.0" encoding="utf-8"?>
-<ds:datastoreItem xmlns:ds="http://schemas.openxmlformats.org/officeDocument/2006/customXml" ds:itemID="{B009148A-7493-4967-9363-D05D79894680}">
-  <ds:schemaRefs>
-    <ds:schemaRef ds:uri="http://schemas.openxmlformats.org/officeDocument/2006/bibliography"/>
-  </ds:schemaRefs>
-</ds:datastoreItem>
-</file>
-
 <file path=customXml/itemProps3.xml><?xml version="1.0" encoding="utf-8"?>
-<ds:datastoreItem xmlns:ds="http://schemas.openxmlformats.org/officeDocument/2006/customXml" ds:itemID="{F5D094D8-AC9D-416B-BED9-257323B2C80F}">
-  <ds:schemaRefs>
-    <ds:schemaRef ds:uri="http://schemas.microsoft.com/sharepoint/v3/contenttype/forms"/>
-  </ds:schemaRefs>
-</ds:datastoreItem>
-</file>
-
-<file path=customXml/itemProps4.xml><?xml version="1.0" encoding="utf-8"?>
 <ds:datastoreItem xmlns:ds="http://schemas.openxmlformats.org/officeDocument/2006/customXml" ds:itemID="{557243C2-C9FB-4972-88C0-3C34DEA41B90}">
   <ds:schemaRefs>
     <ds:schemaRef ds:uri="http://schemas.microsoft.com/office/2006/metadata/contentType"/>
@@ -5203,4 +5217,12 @@
     <ds:schemaRef ds:uri="http://schemas.microsoft.com/internal/obd"/>
   </ds:schemaRefs>
 </ds:datastoreItem>
+</file>
+
+<file path=customXml/itemProps4.xml><?xml version="1.0" encoding="utf-8"?>
+<ds:datastoreItem xmlns:ds="http://schemas.openxmlformats.org/officeDocument/2006/customXml" ds:itemID="{F5D094D8-AC9D-416B-BED9-257323B2C80F}">
+  <ds:schemaRefs>
+    <ds:schemaRef ds:uri="http://schemas.microsoft.com/sharepoint/v3/contenttype/forms"/>
+  </ds:schemaRefs>
+</ds:datastoreItem>
 </file>
</xml_diff>